<commit_message>
update code first commit
</commit_message>
<xml_diff>
--- a/EntityFrameworkDoc.docx
+++ b/EntityFrameworkDoc.docx
@@ -10,6 +10,14 @@
           <w:szCs w:val="26"/>
         </w:rPr>
       </w:pPr>
+      <w:r>
+        <w:rPr>
+          <w:rFonts w:ascii="Times New Roman" w:hAnsi="Times New Roman" w:cs="Times New Roman"/>
+          <w:sz w:val="26"/>
+          <w:szCs w:val="26"/>
+        </w:rPr>
+        <w:t xml:space="preserve"> </w:t>
+      </w:r>
       <w:r>
         <w:rPr>
           <w:rFonts w:ascii="Times New Roman" w:hAnsi="Times New Roman" w:cs="Times New Roman"/>
@@ -2788,7 +2796,23 @@
           <w:sz w:val="26"/>
           <w:szCs w:val="26"/>
         </w:rPr>
-        <w:t>Go to add PlutoContext and add DbContext for new Class and override migration</w:t>
+        <w:t>Go to ad</w:t>
+      </w:r>
+      <w:r>
+        <w:rPr>
+          <w:rFonts w:ascii="Times New Roman" w:hAnsi="Times New Roman" w:cs="Times New Roman"/>
+          <w:sz w:val="26"/>
+          <w:szCs w:val="26"/>
+        </w:rPr>
+        <w:t>d PlutoContext and add DbSet</w:t>
+      </w:r>
+      <w:r>
+        <w:rPr>
+          <w:rFonts w:ascii="Times New Roman" w:hAnsi="Times New Roman" w:cs="Times New Roman"/>
+          <w:sz w:val="26"/>
+          <w:szCs w:val="26"/>
+        </w:rPr>
+        <w:t xml:space="preserve"> for new Class and override migration</w:t>
       </w:r>
     </w:p>
     <w:p>
@@ -2806,15 +2830,7 @@
           <w:sz w:val="26"/>
           <w:szCs w:val="26"/>
         </w:rPr>
-        <w:t>PM -&gt; add-migration AddCategoriesTable</w:t>
-      </w:r>
-      <w:r>
-        <w:rPr>
-          <w:rFonts w:ascii="Times New Roman" w:hAnsi="Times New Roman" w:cs="Times New Roman"/>
-          <w:sz w:val="26"/>
-          <w:szCs w:val="26"/>
-        </w:rPr>
-        <w:t xml:space="preserve"> -Force </w:t>
+        <w:t xml:space="preserve">PM -&gt; add-migration AddCategoriesTable -Force </w:t>
       </w:r>
     </w:p>
     <w:p>
@@ -2968,6 +2984,959 @@
     </w:p>
     <w:p>
       <w:pPr>
+        <w:pStyle w:val="ListParagraph"/>
+        <w:ind w:left="1080"/>
+        <w:rPr>
+          <w:rFonts w:ascii="Times New Roman" w:hAnsi="Times New Roman" w:cs="Times New Roman"/>
+          <w:sz w:val="26"/>
+          <w:szCs w:val="26"/>
+        </w:rPr>
+      </w:pPr>
+    </w:p>
+    <w:p>
+      <w:pPr>
+        <w:pStyle w:val="ListParagraph"/>
+        <w:ind w:left="1080"/>
+        <w:rPr>
+          <w:rFonts w:ascii="Times New Roman" w:hAnsi="Times New Roman" w:cs="Times New Roman"/>
+          <w:sz w:val="26"/>
+          <w:szCs w:val="26"/>
+        </w:rPr>
+      </w:pPr>
+    </w:p>
+    <w:p>
+      <w:pPr>
+        <w:pStyle w:val="ListParagraph"/>
+        <w:ind w:left="1080"/>
+        <w:rPr>
+          <w:rFonts w:ascii="Times New Roman" w:hAnsi="Times New Roman" w:cs="Times New Roman"/>
+          <w:sz w:val="26"/>
+          <w:szCs w:val="26"/>
+        </w:rPr>
+      </w:pPr>
+      <w:r>
+        <w:rPr>
+          <w:rFonts w:ascii="Times New Roman" w:hAnsi="Times New Roman" w:cs="Times New Roman"/>
+          <w:sz w:val="26"/>
+          <w:szCs w:val="26"/>
+        </w:rPr>
+        <w:t>When you rename the column must be use Sql ( ) to update set all the value of old column to new column</w:t>
+      </w:r>
+      <w:r>
+        <w:rPr>
+          <w:rFonts w:ascii="Times New Roman" w:hAnsi="Times New Roman" w:cs="Times New Roman"/>
+          <w:sz w:val="26"/>
+          <w:szCs w:val="26"/>
+        </w:rPr>
+        <w:t>.</w:t>
+      </w:r>
+    </w:p>
+    <w:p>
+      <w:pPr>
+        <w:autoSpaceDE w:val="0"/>
+        <w:autoSpaceDN w:val="0"/>
+        <w:adjustRightInd w:val="0"/>
+        <w:spacing w:after="0" w:line="240" w:lineRule="auto"/>
+        <w:rPr>
+          <w:rFonts w:ascii="Consolas" w:hAnsi="Consolas" w:cs="Consolas"/>
+          <w:color w:val="000000"/>
+          <w:sz w:val="19"/>
+          <w:szCs w:val="19"/>
+        </w:rPr>
+      </w:pPr>
+      <w:r>
+        <w:rPr>
+          <w:rFonts w:ascii="Consolas" w:hAnsi="Consolas" w:cs="Consolas"/>
+          <w:color w:val="0000FF"/>
+          <w:sz w:val="19"/>
+          <w:szCs w:val="19"/>
+        </w:rPr>
+        <w:t>public</w:t>
+      </w:r>
+      <w:r>
+        <w:rPr>
+          <w:rFonts w:ascii="Consolas" w:hAnsi="Consolas" w:cs="Consolas"/>
+          <w:color w:val="000000"/>
+          <w:sz w:val="19"/>
+          <w:szCs w:val="19"/>
+        </w:rPr>
+        <w:t xml:space="preserve"> </w:t>
+      </w:r>
+      <w:r>
+        <w:rPr>
+          <w:rFonts w:ascii="Consolas" w:hAnsi="Consolas" w:cs="Consolas"/>
+          <w:color w:val="0000FF"/>
+          <w:sz w:val="19"/>
+          <w:szCs w:val="19"/>
+        </w:rPr>
+        <w:t>partial</w:t>
+      </w:r>
+      <w:r>
+        <w:rPr>
+          <w:rFonts w:ascii="Consolas" w:hAnsi="Consolas" w:cs="Consolas"/>
+          <w:color w:val="000000"/>
+          <w:sz w:val="19"/>
+          <w:szCs w:val="19"/>
+        </w:rPr>
+        <w:t xml:space="preserve"> </w:t>
+      </w:r>
+      <w:r>
+        <w:rPr>
+          <w:rFonts w:ascii="Consolas" w:hAnsi="Consolas" w:cs="Consolas"/>
+          <w:color w:val="0000FF"/>
+          <w:sz w:val="19"/>
+          <w:szCs w:val="19"/>
+        </w:rPr>
+        <w:t>class</w:t>
+      </w:r>
+      <w:r>
+        <w:rPr>
+          <w:rFonts w:ascii="Consolas" w:hAnsi="Consolas" w:cs="Consolas"/>
+          <w:color w:val="000000"/>
+          <w:sz w:val="19"/>
+          <w:szCs w:val="19"/>
+        </w:rPr>
+        <w:t xml:space="preserve"> </w:t>
+      </w:r>
+      <w:r>
+        <w:rPr>
+          <w:rFonts w:ascii="Consolas" w:hAnsi="Consolas" w:cs="Consolas"/>
+          <w:color w:val="2B91AF"/>
+          <w:sz w:val="19"/>
+          <w:szCs w:val="19"/>
+        </w:rPr>
+        <w:t>RenameTitleToNameInCoursesTable</w:t>
+      </w:r>
+      <w:r>
+        <w:rPr>
+          <w:rFonts w:ascii="Consolas" w:hAnsi="Consolas" w:cs="Consolas"/>
+          <w:color w:val="000000"/>
+          <w:sz w:val="19"/>
+          <w:szCs w:val="19"/>
+        </w:rPr>
+        <w:t xml:space="preserve"> : DbMigration</w:t>
+      </w:r>
+    </w:p>
+    <w:p>
+      <w:pPr>
+        <w:autoSpaceDE w:val="0"/>
+        <w:autoSpaceDN w:val="0"/>
+        <w:adjustRightInd w:val="0"/>
+        <w:spacing w:after="0" w:line="240" w:lineRule="auto"/>
+        <w:rPr>
+          <w:rFonts w:ascii="Consolas" w:hAnsi="Consolas" w:cs="Consolas"/>
+          <w:color w:val="000000"/>
+          <w:sz w:val="19"/>
+          <w:szCs w:val="19"/>
+        </w:rPr>
+      </w:pPr>
+      <w:r>
+        <w:rPr>
+          <w:rFonts w:ascii="Consolas" w:hAnsi="Consolas" w:cs="Consolas"/>
+          <w:color w:val="000000"/>
+          <w:sz w:val="19"/>
+          <w:szCs w:val="19"/>
+        </w:rPr>
+        <w:t xml:space="preserve">    {</w:t>
+      </w:r>
+    </w:p>
+    <w:p>
+      <w:pPr>
+        <w:autoSpaceDE w:val="0"/>
+        <w:autoSpaceDN w:val="0"/>
+        <w:adjustRightInd w:val="0"/>
+        <w:spacing w:after="0" w:line="240" w:lineRule="auto"/>
+        <w:rPr>
+          <w:rFonts w:ascii="Consolas" w:hAnsi="Consolas" w:cs="Consolas"/>
+          <w:color w:val="000000"/>
+          <w:sz w:val="19"/>
+          <w:szCs w:val="19"/>
+        </w:rPr>
+      </w:pPr>
+      <w:r>
+        <w:rPr>
+          <w:rFonts w:ascii="Consolas" w:hAnsi="Consolas" w:cs="Consolas"/>
+          <w:color w:val="000000"/>
+          <w:sz w:val="19"/>
+          <w:szCs w:val="19"/>
+        </w:rPr>
+        <w:t xml:space="preserve">        </w:t>
+      </w:r>
+      <w:r>
+        <w:rPr>
+          <w:rFonts w:ascii="Consolas" w:hAnsi="Consolas" w:cs="Consolas"/>
+          <w:color w:val="0000FF"/>
+          <w:sz w:val="19"/>
+          <w:szCs w:val="19"/>
+        </w:rPr>
+        <w:t>public</w:t>
+      </w:r>
+      <w:r>
+        <w:rPr>
+          <w:rFonts w:ascii="Consolas" w:hAnsi="Consolas" w:cs="Consolas"/>
+          <w:color w:val="000000"/>
+          <w:sz w:val="19"/>
+          <w:szCs w:val="19"/>
+        </w:rPr>
+        <w:t xml:space="preserve"> </w:t>
+      </w:r>
+      <w:r>
+        <w:rPr>
+          <w:rFonts w:ascii="Consolas" w:hAnsi="Consolas" w:cs="Consolas"/>
+          <w:color w:val="0000FF"/>
+          <w:sz w:val="19"/>
+          <w:szCs w:val="19"/>
+        </w:rPr>
+        <w:t>override</w:t>
+      </w:r>
+      <w:r>
+        <w:rPr>
+          <w:rFonts w:ascii="Consolas" w:hAnsi="Consolas" w:cs="Consolas"/>
+          <w:color w:val="000000"/>
+          <w:sz w:val="19"/>
+          <w:szCs w:val="19"/>
+        </w:rPr>
+        <w:t xml:space="preserve"> </w:t>
+      </w:r>
+      <w:r>
+        <w:rPr>
+          <w:rFonts w:ascii="Consolas" w:hAnsi="Consolas" w:cs="Consolas"/>
+          <w:color w:val="0000FF"/>
+          <w:sz w:val="19"/>
+          <w:szCs w:val="19"/>
+        </w:rPr>
+        <w:t>void</w:t>
+      </w:r>
+      <w:r>
+        <w:rPr>
+          <w:rFonts w:ascii="Consolas" w:hAnsi="Consolas" w:cs="Consolas"/>
+          <w:color w:val="000000"/>
+          <w:sz w:val="19"/>
+          <w:szCs w:val="19"/>
+        </w:rPr>
+        <w:t xml:space="preserve"> Up()</w:t>
+      </w:r>
+    </w:p>
+    <w:p>
+      <w:pPr>
+        <w:autoSpaceDE w:val="0"/>
+        <w:autoSpaceDN w:val="0"/>
+        <w:adjustRightInd w:val="0"/>
+        <w:spacing w:after="0" w:line="240" w:lineRule="auto"/>
+        <w:rPr>
+          <w:rFonts w:ascii="Consolas" w:hAnsi="Consolas" w:cs="Consolas"/>
+          <w:color w:val="000000"/>
+          <w:sz w:val="19"/>
+          <w:szCs w:val="19"/>
+        </w:rPr>
+      </w:pPr>
+      <w:r>
+        <w:rPr>
+          <w:rFonts w:ascii="Consolas" w:hAnsi="Consolas" w:cs="Consolas"/>
+          <w:color w:val="000000"/>
+          <w:sz w:val="19"/>
+          <w:szCs w:val="19"/>
+        </w:rPr>
+        <w:t xml:space="preserve">        {</w:t>
+      </w:r>
+    </w:p>
+    <w:p>
+      <w:pPr>
+        <w:autoSpaceDE w:val="0"/>
+        <w:autoSpaceDN w:val="0"/>
+        <w:adjustRightInd w:val="0"/>
+        <w:spacing w:after="0" w:line="240" w:lineRule="auto"/>
+        <w:rPr>
+          <w:rFonts w:ascii="Consolas" w:hAnsi="Consolas" w:cs="Consolas"/>
+          <w:color w:val="000000"/>
+          <w:sz w:val="19"/>
+          <w:szCs w:val="19"/>
+        </w:rPr>
+      </w:pPr>
+      <w:r>
+        <w:rPr>
+          <w:rFonts w:ascii="Consolas" w:hAnsi="Consolas" w:cs="Consolas"/>
+          <w:color w:val="000000"/>
+          <w:sz w:val="19"/>
+          <w:szCs w:val="19"/>
+        </w:rPr>
+        <w:t xml:space="preserve">            </w:t>
+      </w:r>
+      <w:r>
+        <w:rPr>
+          <w:rFonts w:ascii="Consolas" w:hAnsi="Consolas" w:cs="Consolas"/>
+          <w:color w:val="008000"/>
+          <w:sz w:val="19"/>
+          <w:szCs w:val="19"/>
+        </w:rPr>
+        <w:t>//this way will delete the column so much be add Sql query</w:t>
+      </w:r>
+    </w:p>
+    <w:p>
+      <w:pPr>
+        <w:autoSpaceDE w:val="0"/>
+        <w:autoSpaceDN w:val="0"/>
+        <w:adjustRightInd w:val="0"/>
+        <w:spacing w:after="0" w:line="240" w:lineRule="auto"/>
+        <w:rPr>
+          <w:rFonts w:ascii="Consolas" w:hAnsi="Consolas" w:cs="Consolas"/>
+          <w:color w:val="000000"/>
+          <w:sz w:val="19"/>
+          <w:szCs w:val="19"/>
+        </w:rPr>
+      </w:pPr>
+      <w:r>
+        <w:rPr>
+          <w:rFonts w:ascii="Consolas" w:hAnsi="Consolas" w:cs="Consolas"/>
+          <w:color w:val="000000"/>
+          <w:sz w:val="19"/>
+          <w:szCs w:val="19"/>
+        </w:rPr>
+        <w:t xml:space="preserve">            AddColumn(</w:t>
+      </w:r>
+      <w:r>
+        <w:rPr>
+          <w:rFonts w:ascii="Consolas" w:hAnsi="Consolas" w:cs="Consolas"/>
+          <w:color w:val="A31515"/>
+          <w:sz w:val="19"/>
+          <w:szCs w:val="19"/>
+        </w:rPr>
+        <w:t>"dbo.Courses"</w:t>
+      </w:r>
+      <w:r>
+        <w:rPr>
+          <w:rFonts w:ascii="Consolas" w:hAnsi="Consolas" w:cs="Consolas"/>
+          <w:color w:val="000000"/>
+          <w:sz w:val="19"/>
+          <w:szCs w:val="19"/>
+        </w:rPr>
+        <w:t xml:space="preserve">, </w:t>
+      </w:r>
+      <w:r>
+        <w:rPr>
+          <w:rFonts w:ascii="Consolas" w:hAnsi="Consolas" w:cs="Consolas"/>
+          <w:color w:val="A31515"/>
+          <w:sz w:val="19"/>
+          <w:szCs w:val="19"/>
+        </w:rPr>
+        <w:t>"Name"</w:t>
+      </w:r>
+      <w:r>
+        <w:rPr>
+          <w:rFonts w:ascii="Consolas" w:hAnsi="Consolas" w:cs="Consolas"/>
+          <w:color w:val="000000"/>
+          <w:sz w:val="19"/>
+          <w:szCs w:val="19"/>
+        </w:rPr>
+        <w:t xml:space="preserve">, c =&gt; c.String(nullable: </w:t>
+      </w:r>
+      <w:r>
+        <w:rPr>
+          <w:rFonts w:ascii="Consolas" w:hAnsi="Consolas" w:cs="Consolas"/>
+          <w:color w:val="0000FF"/>
+          <w:sz w:val="19"/>
+          <w:szCs w:val="19"/>
+        </w:rPr>
+        <w:t>false</w:t>
+      </w:r>
+      <w:r>
+        <w:rPr>
+          <w:rFonts w:ascii="Consolas" w:hAnsi="Consolas" w:cs="Consolas"/>
+          <w:color w:val="000000"/>
+          <w:sz w:val="19"/>
+          <w:szCs w:val="19"/>
+        </w:rPr>
+        <w:t>));</w:t>
+      </w:r>
+    </w:p>
+    <w:p>
+      <w:pPr>
+        <w:autoSpaceDE w:val="0"/>
+        <w:autoSpaceDN w:val="0"/>
+        <w:adjustRightInd w:val="0"/>
+        <w:spacing w:after="0" w:line="240" w:lineRule="auto"/>
+        <w:rPr>
+          <w:rFonts w:ascii="Consolas" w:hAnsi="Consolas" w:cs="Consolas"/>
+          <w:color w:val="000000"/>
+          <w:sz w:val="19"/>
+          <w:szCs w:val="19"/>
+        </w:rPr>
+      </w:pPr>
+      <w:r>
+        <w:rPr>
+          <w:rFonts w:ascii="Consolas" w:hAnsi="Consolas" w:cs="Consolas"/>
+          <w:color w:val="000000"/>
+          <w:sz w:val="19"/>
+          <w:szCs w:val="19"/>
+        </w:rPr>
+        <w:t xml:space="preserve">            Sql(</w:t>
+      </w:r>
+      <w:r>
+        <w:rPr>
+          <w:rFonts w:ascii="Consolas" w:hAnsi="Consolas" w:cs="Consolas"/>
+          <w:color w:val="A31515"/>
+          <w:sz w:val="19"/>
+          <w:szCs w:val="19"/>
+        </w:rPr>
+        <w:t>"UPDATE Courses SET Name = Title"</w:t>
+      </w:r>
+      <w:r>
+        <w:rPr>
+          <w:rFonts w:ascii="Consolas" w:hAnsi="Consolas" w:cs="Consolas"/>
+          <w:color w:val="000000"/>
+          <w:sz w:val="19"/>
+          <w:szCs w:val="19"/>
+        </w:rPr>
+        <w:t>);</w:t>
+      </w:r>
+    </w:p>
+    <w:p>
+      <w:pPr>
+        <w:autoSpaceDE w:val="0"/>
+        <w:autoSpaceDN w:val="0"/>
+        <w:adjustRightInd w:val="0"/>
+        <w:spacing w:after="0" w:line="240" w:lineRule="auto"/>
+        <w:rPr>
+          <w:rFonts w:ascii="Consolas" w:hAnsi="Consolas" w:cs="Consolas"/>
+          <w:color w:val="000000"/>
+          <w:sz w:val="19"/>
+          <w:szCs w:val="19"/>
+        </w:rPr>
+      </w:pPr>
+      <w:r>
+        <w:rPr>
+          <w:rFonts w:ascii="Consolas" w:hAnsi="Consolas" w:cs="Consolas"/>
+          <w:color w:val="000000"/>
+          <w:sz w:val="19"/>
+          <w:szCs w:val="19"/>
+        </w:rPr>
+        <w:t xml:space="preserve">            DropColumn(</w:t>
+      </w:r>
+      <w:r>
+        <w:rPr>
+          <w:rFonts w:ascii="Consolas" w:hAnsi="Consolas" w:cs="Consolas"/>
+          <w:color w:val="A31515"/>
+          <w:sz w:val="19"/>
+          <w:szCs w:val="19"/>
+        </w:rPr>
+        <w:t>"dbo.Courses"</w:t>
+      </w:r>
+      <w:r>
+        <w:rPr>
+          <w:rFonts w:ascii="Consolas" w:hAnsi="Consolas" w:cs="Consolas"/>
+          <w:color w:val="000000"/>
+          <w:sz w:val="19"/>
+          <w:szCs w:val="19"/>
+        </w:rPr>
+        <w:t xml:space="preserve">, </w:t>
+      </w:r>
+      <w:r>
+        <w:rPr>
+          <w:rFonts w:ascii="Consolas" w:hAnsi="Consolas" w:cs="Consolas"/>
+          <w:color w:val="A31515"/>
+          <w:sz w:val="19"/>
+          <w:szCs w:val="19"/>
+        </w:rPr>
+        <w:t>"Title"</w:t>
+      </w:r>
+      <w:r>
+        <w:rPr>
+          <w:rFonts w:ascii="Consolas" w:hAnsi="Consolas" w:cs="Consolas"/>
+          <w:color w:val="000000"/>
+          <w:sz w:val="19"/>
+          <w:szCs w:val="19"/>
+        </w:rPr>
+        <w:t>);</w:t>
+      </w:r>
+    </w:p>
+    <w:p>
+      <w:pPr>
+        <w:autoSpaceDE w:val="0"/>
+        <w:autoSpaceDN w:val="0"/>
+        <w:adjustRightInd w:val="0"/>
+        <w:spacing w:after="0" w:line="240" w:lineRule="auto"/>
+        <w:rPr>
+          <w:rFonts w:ascii="Consolas" w:hAnsi="Consolas" w:cs="Consolas"/>
+          <w:color w:val="000000"/>
+          <w:sz w:val="19"/>
+          <w:szCs w:val="19"/>
+        </w:rPr>
+      </w:pPr>
+    </w:p>
+    <w:p>
+      <w:pPr>
+        <w:autoSpaceDE w:val="0"/>
+        <w:autoSpaceDN w:val="0"/>
+        <w:adjustRightInd w:val="0"/>
+        <w:spacing w:after="0" w:line="240" w:lineRule="auto"/>
+        <w:rPr>
+          <w:rFonts w:ascii="Consolas" w:hAnsi="Consolas" w:cs="Consolas"/>
+          <w:color w:val="000000"/>
+          <w:sz w:val="19"/>
+          <w:szCs w:val="19"/>
+        </w:rPr>
+      </w:pPr>
+      <w:r>
+        <w:rPr>
+          <w:rFonts w:ascii="Consolas" w:hAnsi="Consolas" w:cs="Consolas"/>
+          <w:color w:val="000000"/>
+          <w:sz w:val="19"/>
+          <w:szCs w:val="19"/>
+        </w:rPr>
+        <w:t xml:space="preserve">            </w:t>
+      </w:r>
+      <w:r>
+        <w:rPr>
+          <w:rFonts w:ascii="Consolas" w:hAnsi="Consolas" w:cs="Consolas"/>
+          <w:color w:val="008000"/>
+          <w:sz w:val="19"/>
+          <w:szCs w:val="19"/>
+        </w:rPr>
+        <w:t>//this way will rename the column - option 1</w:t>
+      </w:r>
+    </w:p>
+    <w:p>
+      <w:pPr>
+        <w:autoSpaceDE w:val="0"/>
+        <w:autoSpaceDN w:val="0"/>
+        <w:adjustRightInd w:val="0"/>
+        <w:spacing w:after="0" w:line="240" w:lineRule="auto"/>
+        <w:rPr>
+          <w:rFonts w:ascii="Consolas" w:hAnsi="Consolas" w:cs="Consolas"/>
+          <w:color w:val="000000"/>
+          <w:sz w:val="19"/>
+          <w:szCs w:val="19"/>
+        </w:rPr>
+      </w:pPr>
+      <w:r>
+        <w:rPr>
+          <w:rFonts w:ascii="Consolas" w:hAnsi="Consolas" w:cs="Consolas"/>
+          <w:color w:val="000000"/>
+          <w:sz w:val="19"/>
+          <w:szCs w:val="19"/>
+        </w:rPr>
+        <w:t xml:space="preserve">            </w:t>
+      </w:r>
+      <w:r>
+        <w:rPr>
+          <w:rFonts w:ascii="Consolas" w:hAnsi="Consolas" w:cs="Consolas"/>
+          <w:color w:val="008000"/>
+          <w:sz w:val="19"/>
+          <w:szCs w:val="19"/>
+        </w:rPr>
+        <w:t>//RenameColumn("dbo.Courses", "Title","Name");</w:t>
+      </w:r>
+    </w:p>
+    <w:p>
+      <w:pPr>
+        <w:autoSpaceDE w:val="0"/>
+        <w:autoSpaceDN w:val="0"/>
+        <w:adjustRightInd w:val="0"/>
+        <w:spacing w:after="0" w:line="240" w:lineRule="auto"/>
+        <w:rPr>
+          <w:rFonts w:ascii="Consolas" w:hAnsi="Consolas" w:cs="Consolas"/>
+          <w:color w:val="000000"/>
+          <w:sz w:val="19"/>
+          <w:szCs w:val="19"/>
+        </w:rPr>
+      </w:pPr>
+      <w:r>
+        <w:rPr>
+          <w:rFonts w:ascii="Consolas" w:hAnsi="Consolas" w:cs="Consolas"/>
+          <w:color w:val="000000"/>
+          <w:sz w:val="19"/>
+          <w:szCs w:val="19"/>
+        </w:rPr>
+        <w:t xml:space="preserve">        }</w:t>
+      </w:r>
+    </w:p>
+    <w:p>
+      <w:pPr>
+        <w:autoSpaceDE w:val="0"/>
+        <w:autoSpaceDN w:val="0"/>
+        <w:adjustRightInd w:val="0"/>
+        <w:spacing w:after="0" w:line="240" w:lineRule="auto"/>
+        <w:rPr>
+          <w:rFonts w:ascii="Consolas" w:hAnsi="Consolas" w:cs="Consolas"/>
+          <w:color w:val="000000"/>
+          <w:sz w:val="19"/>
+          <w:szCs w:val="19"/>
+        </w:rPr>
+      </w:pPr>
+    </w:p>
+    <w:p>
+      <w:pPr>
+        <w:autoSpaceDE w:val="0"/>
+        <w:autoSpaceDN w:val="0"/>
+        <w:adjustRightInd w:val="0"/>
+        <w:spacing w:after="0" w:line="240" w:lineRule="auto"/>
+        <w:rPr>
+          <w:rFonts w:ascii="Consolas" w:hAnsi="Consolas" w:cs="Consolas"/>
+          <w:color w:val="000000"/>
+          <w:sz w:val="19"/>
+          <w:szCs w:val="19"/>
+        </w:rPr>
+      </w:pPr>
+      <w:r>
+        <w:rPr>
+          <w:rFonts w:ascii="Consolas" w:hAnsi="Consolas" w:cs="Consolas"/>
+          <w:color w:val="000000"/>
+          <w:sz w:val="19"/>
+          <w:szCs w:val="19"/>
+        </w:rPr>
+        <w:t xml:space="preserve">        </w:t>
+      </w:r>
+      <w:r>
+        <w:rPr>
+          <w:rFonts w:ascii="Consolas" w:hAnsi="Consolas" w:cs="Consolas"/>
+          <w:color w:val="008000"/>
+          <w:sz w:val="19"/>
+          <w:szCs w:val="19"/>
+        </w:rPr>
+        <w:t>//Down method is opposite with Up method</w:t>
+      </w:r>
+    </w:p>
+    <w:p>
+      <w:pPr>
+        <w:autoSpaceDE w:val="0"/>
+        <w:autoSpaceDN w:val="0"/>
+        <w:adjustRightInd w:val="0"/>
+        <w:spacing w:after="0" w:line="240" w:lineRule="auto"/>
+        <w:rPr>
+          <w:rFonts w:ascii="Consolas" w:hAnsi="Consolas" w:cs="Consolas"/>
+          <w:color w:val="000000"/>
+          <w:sz w:val="19"/>
+          <w:szCs w:val="19"/>
+        </w:rPr>
+      </w:pPr>
+      <w:r>
+        <w:rPr>
+          <w:rFonts w:ascii="Consolas" w:hAnsi="Consolas" w:cs="Consolas"/>
+          <w:color w:val="000000"/>
+          <w:sz w:val="19"/>
+          <w:szCs w:val="19"/>
+        </w:rPr>
+        <w:t xml:space="preserve">        </w:t>
+      </w:r>
+      <w:r>
+        <w:rPr>
+          <w:rFonts w:ascii="Consolas" w:hAnsi="Consolas" w:cs="Consolas"/>
+          <w:color w:val="0000FF"/>
+          <w:sz w:val="19"/>
+          <w:szCs w:val="19"/>
+        </w:rPr>
+        <w:t>public</w:t>
+      </w:r>
+      <w:r>
+        <w:rPr>
+          <w:rFonts w:ascii="Consolas" w:hAnsi="Consolas" w:cs="Consolas"/>
+          <w:color w:val="000000"/>
+          <w:sz w:val="19"/>
+          <w:szCs w:val="19"/>
+        </w:rPr>
+        <w:t xml:space="preserve"> </w:t>
+      </w:r>
+      <w:r>
+        <w:rPr>
+          <w:rFonts w:ascii="Consolas" w:hAnsi="Consolas" w:cs="Consolas"/>
+          <w:color w:val="0000FF"/>
+          <w:sz w:val="19"/>
+          <w:szCs w:val="19"/>
+        </w:rPr>
+        <w:t>override</w:t>
+      </w:r>
+      <w:r>
+        <w:rPr>
+          <w:rFonts w:ascii="Consolas" w:hAnsi="Consolas" w:cs="Consolas"/>
+          <w:color w:val="000000"/>
+          <w:sz w:val="19"/>
+          <w:szCs w:val="19"/>
+        </w:rPr>
+        <w:t xml:space="preserve"> </w:t>
+      </w:r>
+      <w:r>
+        <w:rPr>
+          <w:rFonts w:ascii="Consolas" w:hAnsi="Consolas" w:cs="Consolas"/>
+          <w:color w:val="0000FF"/>
+          <w:sz w:val="19"/>
+          <w:szCs w:val="19"/>
+        </w:rPr>
+        <w:t>void</w:t>
+      </w:r>
+      <w:r>
+        <w:rPr>
+          <w:rFonts w:ascii="Consolas" w:hAnsi="Consolas" w:cs="Consolas"/>
+          <w:color w:val="000000"/>
+          <w:sz w:val="19"/>
+          <w:szCs w:val="19"/>
+        </w:rPr>
+        <w:t xml:space="preserve"> Down()</w:t>
+      </w:r>
+    </w:p>
+    <w:p>
+      <w:pPr>
+        <w:autoSpaceDE w:val="0"/>
+        <w:autoSpaceDN w:val="0"/>
+        <w:adjustRightInd w:val="0"/>
+        <w:spacing w:after="0" w:line="240" w:lineRule="auto"/>
+        <w:rPr>
+          <w:rFonts w:ascii="Consolas" w:hAnsi="Consolas" w:cs="Consolas"/>
+          <w:color w:val="000000"/>
+          <w:sz w:val="19"/>
+          <w:szCs w:val="19"/>
+        </w:rPr>
+      </w:pPr>
+      <w:r>
+        <w:rPr>
+          <w:rFonts w:ascii="Consolas" w:hAnsi="Consolas" w:cs="Consolas"/>
+          <w:color w:val="000000"/>
+          <w:sz w:val="19"/>
+          <w:szCs w:val="19"/>
+        </w:rPr>
+        <w:t xml:space="preserve">        {</w:t>
+      </w:r>
+    </w:p>
+    <w:p>
+      <w:pPr>
+        <w:autoSpaceDE w:val="0"/>
+        <w:autoSpaceDN w:val="0"/>
+        <w:adjustRightInd w:val="0"/>
+        <w:spacing w:after="0" w:line="240" w:lineRule="auto"/>
+        <w:rPr>
+          <w:rFonts w:ascii="Consolas" w:hAnsi="Consolas" w:cs="Consolas"/>
+          <w:color w:val="000000"/>
+          <w:sz w:val="19"/>
+          <w:szCs w:val="19"/>
+        </w:rPr>
+      </w:pPr>
+      <w:r>
+        <w:rPr>
+          <w:rFonts w:ascii="Consolas" w:hAnsi="Consolas" w:cs="Consolas"/>
+          <w:color w:val="000000"/>
+          <w:sz w:val="19"/>
+          <w:szCs w:val="19"/>
+        </w:rPr>
+        <w:t xml:space="preserve">            AddColumn(</w:t>
+      </w:r>
+      <w:r>
+        <w:rPr>
+          <w:rFonts w:ascii="Consolas" w:hAnsi="Consolas" w:cs="Consolas"/>
+          <w:color w:val="A31515"/>
+          <w:sz w:val="19"/>
+          <w:szCs w:val="19"/>
+        </w:rPr>
+        <w:t>"dbo.Courses"</w:t>
+      </w:r>
+      <w:r>
+        <w:rPr>
+          <w:rFonts w:ascii="Consolas" w:hAnsi="Consolas" w:cs="Consolas"/>
+          <w:color w:val="000000"/>
+          <w:sz w:val="19"/>
+          <w:szCs w:val="19"/>
+        </w:rPr>
+        <w:t xml:space="preserve">, </w:t>
+      </w:r>
+      <w:r>
+        <w:rPr>
+          <w:rFonts w:ascii="Consolas" w:hAnsi="Consolas" w:cs="Consolas"/>
+          <w:color w:val="A31515"/>
+          <w:sz w:val="19"/>
+          <w:szCs w:val="19"/>
+        </w:rPr>
+        <w:t>"Title"</w:t>
+      </w:r>
+      <w:r>
+        <w:rPr>
+          <w:rFonts w:ascii="Consolas" w:hAnsi="Consolas" w:cs="Consolas"/>
+          <w:color w:val="000000"/>
+          <w:sz w:val="19"/>
+          <w:szCs w:val="19"/>
+        </w:rPr>
+        <w:t xml:space="preserve">, c =&gt; c.String(nullable: </w:t>
+      </w:r>
+      <w:r>
+        <w:rPr>
+          <w:rFonts w:ascii="Consolas" w:hAnsi="Consolas" w:cs="Consolas"/>
+          <w:color w:val="0000FF"/>
+          <w:sz w:val="19"/>
+          <w:szCs w:val="19"/>
+        </w:rPr>
+        <w:t>false</w:t>
+      </w:r>
+      <w:r>
+        <w:rPr>
+          <w:rFonts w:ascii="Consolas" w:hAnsi="Consolas" w:cs="Consolas"/>
+          <w:color w:val="000000"/>
+          <w:sz w:val="19"/>
+          <w:szCs w:val="19"/>
+        </w:rPr>
+        <w:t>));</w:t>
+      </w:r>
+    </w:p>
+    <w:p>
+      <w:pPr>
+        <w:autoSpaceDE w:val="0"/>
+        <w:autoSpaceDN w:val="0"/>
+        <w:adjustRightInd w:val="0"/>
+        <w:spacing w:after="0" w:line="240" w:lineRule="auto"/>
+        <w:rPr>
+          <w:rFonts w:ascii="Consolas" w:hAnsi="Consolas" w:cs="Consolas"/>
+          <w:color w:val="000000"/>
+          <w:sz w:val="19"/>
+          <w:szCs w:val="19"/>
+        </w:rPr>
+      </w:pPr>
+      <w:r>
+        <w:rPr>
+          <w:rFonts w:ascii="Consolas" w:hAnsi="Consolas" w:cs="Consolas"/>
+          <w:color w:val="000000"/>
+          <w:sz w:val="19"/>
+          <w:szCs w:val="19"/>
+        </w:rPr>
+        <w:t xml:space="preserve">            Sql(</w:t>
+      </w:r>
+      <w:r>
+        <w:rPr>
+          <w:rFonts w:ascii="Consolas" w:hAnsi="Consolas" w:cs="Consolas"/>
+          <w:color w:val="A31515"/>
+          <w:sz w:val="19"/>
+          <w:szCs w:val="19"/>
+        </w:rPr>
+        <w:t>"UPDATE Courses SET Title = Name"</w:t>
+      </w:r>
+      <w:r>
+        <w:rPr>
+          <w:rFonts w:ascii="Consolas" w:hAnsi="Consolas" w:cs="Consolas"/>
+          <w:color w:val="000000"/>
+          <w:sz w:val="19"/>
+          <w:szCs w:val="19"/>
+        </w:rPr>
+        <w:t>);</w:t>
+      </w:r>
+    </w:p>
+    <w:p>
+      <w:pPr>
+        <w:autoSpaceDE w:val="0"/>
+        <w:autoSpaceDN w:val="0"/>
+        <w:adjustRightInd w:val="0"/>
+        <w:spacing w:after="0" w:line="240" w:lineRule="auto"/>
+        <w:rPr>
+          <w:rFonts w:ascii="Consolas" w:hAnsi="Consolas" w:cs="Consolas"/>
+          <w:color w:val="000000"/>
+          <w:sz w:val="19"/>
+          <w:szCs w:val="19"/>
+        </w:rPr>
+      </w:pPr>
+      <w:r>
+        <w:rPr>
+          <w:rFonts w:ascii="Consolas" w:hAnsi="Consolas" w:cs="Consolas"/>
+          <w:color w:val="000000"/>
+          <w:sz w:val="19"/>
+          <w:szCs w:val="19"/>
+        </w:rPr>
+        <w:t xml:space="preserve">            DropColumn(</w:t>
+      </w:r>
+      <w:r>
+        <w:rPr>
+          <w:rFonts w:ascii="Consolas" w:hAnsi="Consolas" w:cs="Consolas"/>
+          <w:color w:val="A31515"/>
+          <w:sz w:val="19"/>
+          <w:szCs w:val="19"/>
+        </w:rPr>
+        <w:t>"dbo.Courses"</w:t>
+      </w:r>
+      <w:r>
+        <w:rPr>
+          <w:rFonts w:ascii="Consolas" w:hAnsi="Consolas" w:cs="Consolas"/>
+          <w:color w:val="000000"/>
+          <w:sz w:val="19"/>
+          <w:szCs w:val="19"/>
+        </w:rPr>
+        <w:t xml:space="preserve">, </w:t>
+      </w:r>
+      <w:r>
+        <w:rPr>
+          <w:rFonts w:ascii="Consolas" w:hAnsi="Consolas" w:cs="Consolas"/>
+          <w:color w:val="A31515"/>
+          <w:sz w:val="19"/>
+          <w:szCs w:val="19"/>
+        </w:rPr>
+        <w:t>"Name"</w:t>
+      </w:r>
+      <w:r>
+        <w:rPr>
+          <w:rFonts w:ascii="Consolas" w:hAnsi="Consolas" w:cs="Consolas"/>
+          <w:color w:val="000000"/>
+          <w:sz w:val="19"/>
+          <w:szCs w:val="19"/>
+        </w:rPr>
+        <w:t>);</w:t>
+      </w:r>
+    </w:p>
+    <w:p>
+      <w:pPr>
+        <w:autoSpaceDE w:val="0"/>
+        <w:autoSpaceDN w:val="0"/>
+        <w:adjustRightInd w:val="0"/>
+        <w:spacing w:after="0" w:line="240" w:lineRule="auto"/>
+        <w:rPr>
+          <w:rFonts w:ascii="Consolas" w:hAnsi="Consolas" w:cs="Consolas"/>
+          <w:color w:val="000000"/>
+          <w:sz w:val="19"/>
+          <w:szCs w:val="19"/>
+        </w:rPr>
+      </w:pPr>
+      <w:r>
+        <w:rPr>
+          <w:rFonts w:ascii="Consolas" w:hAnsi="Consolas" w:cs="Consolas"/>
+          <w:color w:val="000000"/>
+          <w:sz w:val="19"/>
+          <w:szCs w:val="19"/>
+        </w:rPr>
+        <w:t xml:space="preserve">        }</w:t>
+      </w:r>
+    </w:p>
+    <w:p>
+      <w:pPr>
+        <w:rPr>
+          <w:rFonts w:ascii="Consolas" w:hAnsi="Consolas" w:cs="Consolas"/>
+          <w:color w:val="000000"/>
+          <w:sz w:val="19"/>
+          <w:szCs w:val="19"/>
+        </w:rPr>
+      </w:pPr>
+      <w:r>
+        <w:rPr>
+          <w:rFonts w:ascii="Consolas" w:hAnsi="Consolas" w:cs="Consolas"/>
+          <w:color w:val="000000"/>
+          <w:sz w:val="19"/>
+          <w:szCs w:val="19"/>
+        </w:rPr>
+        <w:t xml:space="preserve">     </w:t>
+      </w:r>
+      <w:r>
+        <w:rPr>
+          <w:rFonts w:ascii="Consolas" w:hAnsi="Consolas" w:cs="Consolas"/>
+          <w:color w:val="000000"/>
+          <w:sz w:val="19"/>
+          <w:szCs w:val="19"/>
+        </w:rPr>
+        <w:t>}</w:t>
+      </w:r>
+    </w:p>
+    <w:p>
+      <w:pPr>
+        <w:pStyle w:val="ListParagraph"/>
+        <w:ind w:left="1080"/>
+        <w:rPr>
+          <w:rFonts w:ascii="Times New Roman" w:hAnsi="Times New Roman" w:cs="Times New Roman"/>
+          <w:sz w:val="26"/>
+          <w:szCs w:val="26"/>
+        </w:rPr>
+      </w:pPr>
+    </w:p>
+    <w:p>
+      <w:pPr>
         <w:ind w:left="1080"/>
         <w:rPr>
           <w:rFonts w:ascii="Times New Roman" w:hAnsi="Times New Roman" w:cs="Times New Roman"/>
@@ -3082,6 +4051,7 @@
           <w:sz w:val="26"/>
           <w:szCs w:val="26"/>
         </w:rPr>
+        <w:lastRenderedPageBreak/>
         <w:t>Update-Database</w:t>
       </w:r>
     </w:p>
@@ -3198,20 +4168,952 @@
           <w:szCs w:val="26"/>
         </w:rPr>
       </w:pPr>
+    </w:p>
+    <w:p>
+      <w:pPr>
+        <w:pStyle w:val="ListParagraph"/>
+        <w:ind w:left="1080"/>
+        <w:rPr>
+          <w:rFonts w:ascii="Times New Roman" w:hAnsi="Times New Roman" w:cs="Times New Roman"/>
+          <w:sz w:val="26"/>
+          <w:szCs w:val="26"/>
+        </w:rPr>
+      </w:pPr>
+    </w:p>
+    <w:p>
+      <w:pPr>
+        <w:pStyle w:val="ListParagraph"/>
+        <w:ind w:left="1080"/>
+        <w:rPr>
+          <w:rFonts w:ascii="Times New Roman" w:hAnsi="Times New Roman" w:cs="Times New Roman"/>
+          <w:sz w:val="26"/>
+          <w:szCs w:val="26"/>
+        </w:rPr>
+      </w:pPr>
+      <w:r>
+        <w:rPr>
+          <w:rFonts w:ascii="Times New Roman" w:hAnsi="Times New Roman" w:cs="Times New Roman"/>
+          <w:sz w:val="26"/>
+          <w:szCs w:val="26"/>
+        </w:rPr>
+        <w:t>When you use Update-Database –TargetMigration:F</w:t>
+      </w:r>
+    </w:p>
+    <w:p>
+      <w:pPr>
+        <w:pStyle w:val="ListParagraph"/>
+        <w:ind w:left="1080"/>
+        <w:rPr>
+          <w:rFonts w:ascii="Times New Roman" w:hAnsi="Times New Roman" w:cs="Times New Roman"/>
+          <w:sz w:val="26"/>
+          <w:szCs w:val="26"/>
+        </w:rPr>
+      </w:pPr>
+      <w:r>
+        <w:rPr>
+          <w:rFonts w:ascii="Times New Roman" w:hAnsi="Times New Roman" w:cs="Times New Roman"/>
+          <w:sz w:val="26"/>
+          <w:szCs w:val="26"/>
+        </w:rPr>
+        <w:t>After that you must be update-database</w:t>
+      </w:r>
+    </w:p>
+    <w:p>
+      <w:pPr>
+        <w:pStyle w:val="ListParagraph"/>
+        <w:ind w:left="1080"/>
+        <w:rPr>
+          <w:rFonts w:ascii="Times New Roman" w:hAnsi="Times New Roman" w:cs="Times New Roman"/>
+          <w:sz w:val="26"/>
+          <w:szCs w:val="26"/>
+        </w:rPr>
+      </w:pPr>
+    </w:p>
+    <w:p>
+      <w:pPr>
+        <w:pStyle w:val="ListParagraph"/>
+        <w:ind w:left="1080"/>
+        <w:rPr>
+          <w:rFonts w:ascii="Times New Roman" w:hAnsi="Times New Roman" w:cs="Times New Roman"/>
+          <w:sz w:val="26"/>
+          <w:szCs w:val="26"/>
+        </w:rPr>
+      </w:pPr>
+      <w:r>
+        <w:rPr>
+          <w:rFonts w:ascii="Times New Roman" w:hAnsi="Times New Roman" w:cs="Times New Roman"/>
+          <w:sz w:val="26"/>
+          <w:szCs w:val="26"/>
+        </w:rPr>
+        <w:t>And fix some thing (add-migration, …)</w:t>
+      </w:r>
+    </w:p>
+    <w:p>
+      <w:pPr>
+        <w:pStyle w:val="ListParagraph"/>
+        <w:ind w:left="1080"/>
+        <w:rPr>
+          <w:rFonts w:ascii="Times New Roman" w:hAnsi="Times New Roman" w:cs="Times New Roman"/>
+          <w:sz w:val="26"/>
+          <w:szCs w:val="26"/>
+        </w:rPr>
+      </w:pPr>
+      <w:r>
+        <w:rPr>
+          <w:rFonts w:ascii="Times New Roman" w:hAnsi="Times New Roman" w:cs="Times New Roman"/>
+          <w:sz w:val="26"/>
+          <w:szCs w:val="26"/>
+        </w:rPr>
+        <w:t>Finished update-database</w:t>
+      </w:r>
+    </w:p>
+    <w:p>
+      <w:pPr>
+        <w:pStyle w:val="ListParagraph"/>
+        <w:ind w:left="1080"/>
+        <w:rPr>
+          <w:rFonts w:ascii="Times New Roman" w:hAnsi="Times New Roman" w:cs="Times New Roman"/>
+          <w:sz w:val="26"/>
+          <w:szCs w:val="26"/>
+        </w:rPr>
+      </w:pPr>
+    </w:p>
+    <w:p>
+      <w:pPr>
+        <w:pStyle w:val="ListParagraph"/>
+        <w:ind w:left="1080"/>
+        <w:rPr>
+          <w:rFonts w:ascii="Times New Roman" w:hAnsi="Times New Roman" w:cs="Times New Roman"/>
+          <w:sz w:val="26"/>
+          <w:szCs w:val="26"/>
+        </w:rPr>
+      </w:pPr>
+    </w:p>
+    <w:p>
+      <w:pPr>
+        <w:pStyle w:val="ListParagraph"/>
+        <w:ind w:left="1080"/>
+        <w:rPr>
+          <w:rFonts w:ascii="Times New Roman" w:hAnsi="Times New Roman" w:cs="Times New Roman"/>
+          <w:b/>
+          <w:sz w:val="26"/>
+          <w:szCs w:val="26"/>
+        </w:rPr>
+      </w:pPr>
+      <w:r>
+        <w:rPr>
+          <w:rFonts w:ascii="Times New Roman" w:hAnsi="Times New Roman" w:cs="Times New Roman"/>
+          <w:b/>
+          <w:sz w:val="26"/>
+          <w:szCs w:val="26"/>
+        </w:rPr>
+        <w:t>Seeding Database</w:t>
+      </w:r>
+    </w:p>
+    <w:p>
+      <w:pPr>
+        <w:pStyle w:val="ListParagraph"/>
+        <w:ind w:left="1080"/>
+        <w:rPr>
+          <w:rFonts w:ascii="Times New Roman" w:hAnsi="Times New Roman" w:cs="Times New Roman"/>
+          <w:sz w:val="26"/>
+          <w:szCs w:val="26"/>
+        </w:rPr>
+      </w:pPr>
+    </w:p>
+    <w:p>
+      <w:pPr>
+        <w:pStyle w:val="ListParagraph"/>
+        <w:ind w:left="1080"/>
+        <w:rPr>
+          <w:rFonts w:ascii="Times New Roman" w:hAnsi="Times New Roman" w:cs="Times New Roman"/>
+          <w:sz w:val="26"/>
+          <w:szCs w:val="26"/>
+        </w:rPr>
+      </w:pPr>
+      <w:r>
+        <w:rPr>
+          <w:rFonts w:ascii="Times New Roman" w:hAnsi="Times New Roman" w:cs="Times New Roman"/>
+          <w:sz w:val="26"/>
+          <w:szCs w:val="26"/>
+        </w:rPr>
+        <w:tab/>
+        <w:t xml:space="preserve">Use in </w:t>
+      </w:r>
+      <w:r>
+        <w:rPr>
+          <w:rFonts w:ascii="Times New Roman" w:hAnsi="Times New Roman" w:cs="Times New Roman"/>
+          <w:sz w:val="26"/>
+          <w:szCs w:val="26"/>
+        </w:rPr>
+        <w:t>Configuration</w:t>
+      </w:r>
+    </w:p>
+    <w:p>
+      <w:pPr>
+        <w:autoSpaceDE w:val="0"/>
+        <w:autoSpaceDN w:val="0"/>
+        <w:adjustRightInd w:val="0"/>
+        <w:spacing w:after="0" w:line="240" w:lineRule="auto"/>
+        <w:rPr>
+          <w:rFonts w:ascii="Consolas" w:hAnsi="Consolas" w:cs="Consolas"/>
+          <w:color w:val="000000"/>
+          <w:sz w:val="19"/>
+          <w:szCs w:val="19"/>
+        </w:rPr>
+      </w:pPr>
+      <w:r>
+        <w:rPr>
+          <w:rFonts w:ascii="Consolas" w:hAnsi="Consolas" w:cs="Consolas"/>
+          <w:color w:val="0000FF"/>
+          <w:sz w:val="19"/>
+          <w:szCs w:val="19"/>
+        </w:rPr>
+        <w:t>public</w:t>
+      </w:r>
+      <w:r>
+        <w:rPr>
+          <w:rFonts w:ascii="Consolas" w:hAnsi="Consolas" w:cs="Consolas"/>
+          <w:color w:val="000000"/>
+          <w:sz w:val="19"/>
+          <w:szCs w:val="19"/>
+        </w:rPr>
+        <w:t xml:space="preserve"> Configuration()</w:t>
+      </w:r>
+    </w:p>
+    <w:p>
+      <w:pPr>
+        <w:autoSpaceDE w:val="0"/>
+        <w:autoSpaceDN w:val="0"/>
+        <w:adjustRightInd w:val="0"/>
+        <w:spacing w:after="0" w:line="240" w:lineRule="auto"/>
+        <w:rPr>
+          <w:rFonts w:ascii="Consolas" w:hAnsi="Consolas" w:cs="Consolas"/>
+          <w:color w:val="000000"/>
+          <w:sz w:val="19"/>
+          <w:szCs w:val="19"/>
+        </w:rPr>
+      </w:pPr>
+      <w:r>
+        <w:rPr>
+          <w:rFonts w:ascii="Consolas" w:hAnsi="Consolas" w:cs="Consolas"/>
+          <w:color w:val="000000"/>
+          <w:sz w:val="19"/>
+          <w:szCs w:val="19"/>
+        </w:rPr>
+        <w:t xml:space="preserve">        {</w:t>
+      </w:r>
+    </w:p>
+    <w:p>
+      <w:pPr>
+        <w:autoSpaceDE w:val="0"/>
+        <w:autoSpaceDN w:val="0"/>
+        <w:adjustRightInd w:val="0"/>
+        <w:spacing w:after="0" w:line="240" w:lineRule="auto"/>
+        <w:rPr>
+          <w:rFonts w:ascii="Consolas" w:hAnsi="Consolas" w:cs="Consolas"/>
+          <w:color w:val="000000"/>
+          <w:sz w:val="19"/>
+          <w:szCs w:val="19"/>
+        </w:rPr>
+      </w:pPr>
+      <w:r>
+        <w:rPr>
+          <w:rFonts w:ascii="Consolas" w:hAnsi="Consolas" w:cs="Consolas"/>
+          <w:color w:val="000000"/>
+          <w:sz w:val="19"/>
+          <w:szCs w:val="19"/>
+        </w:rPr>
+        <w:t xml:space="preserve">            AutomaticMigrationsEnabled = </w:t>
+      </w:r>
+      <w:r>
+        <w:rPr>
+          <w:rFonts w:ascii="Consolas" w:hAnsi="Consolas" w:cs="Consolas"/>
+          <w:color w:val="0000FF"/>
+          <w:sz w:val="19"/>
+          <w:szCs w:val="19"/>
+        </w:rPr>
+        <w:t>false</w:t>
+      </w:r>
+      <w:r>
+        <w:rPr>
+          <w:rFonts w:ascii="Consolas" w:hAnsi="Consolas" w:cs="Consolas"/>
+          <w:color w:val="000000"/>
+          <w:sz w:val="19"/>
+          <w:szCs w:val="19"/>
+        </w:rPr>
+        <w:t xml:space="preserve">; </w:t>
+      </w:r>
+      <w:r>
+        <w:rPr>
+          <w:rFonts w:ascii="Consolas" w:hAnsi="Consolas" w:cs="Consolas"/>
+          <w:color w:val="008000"/>
+          <w:sz w:val="19"/>
+          <w:szCs w:val="19"/>
+        </w:rPr>
+        <w:t>//No need to do manual migration in PackageManager like Code First</w:t>
+      </w:r>
+    </w:p>
+    <w:p>
+      <w:pPr>
+        <w:autoSpaceDE w:val="0"/>
+        <w:autoSpaceDN w:val="0"/>
+        <w:adjustRightInd w:val="0"/>
+        <w:spacing w:after="0" w:line="240" w:lineRule="auto"/>
+        <w:rPr>
+          <w:rFonts w:ascii="Consolas" w:hAnsi="Consolas" w:cs="Consolas"/>
+          <w:color w:val="000000"/>
+          <w:sz w:val="19"/>
+          <w:szCs w:val="19"/>
+        </w:rPr>
+      </w:pPr>
+      <w:r>
+        <w:rPr>
+          <w:rFonts w:ascii="Consolas" w:hAnsi="Consolas" w:cs="Consolas"/>
+          <w:color w:val="000000"/>
+          <w:sz w:val="19"/>
+          <w:szCs w:val="19"/>
+        </w:rPr>
+        <w:t xml:space="preserve">            </w:t>
+      </w:r>
+      <w:r>
+        <w:rPr>
+          <w:rFonts w:ascii="Consolas" w:hAnsi="Consolas" w:cs="Consolas"/>
+          <w:color w:val="008000"/>
+          <w:sz w:val="19"/>
+          <w:szCs w:val="19"/>
+        </w:rPr>
+        <w:t>//We use code first so when we finished change model we must be manual migration by use the comment in PackageManager</w:t>
+      </w:r>
+    </w:p>
+    <w:p>
+      <w:pPr>
+        <w:autoSpaceDE w:val="0"/>
+        <w:autoSpaceDN w:val="0"/>
+        <w:adjustRightInd w:val="0"/>
+        <w:spacing w:after="0" w:line="240" w:lineRule="auto"/>
+        <w:rPr>
+          <w:rFonts w:ascii="Consolas" w:hAnsi="Consolas" w:cs="Consolas"/>
+          <w:color w:val="000000"/>
+          <w:sz w:val="19"/>
+          <w:szCs w:val="19"/>
+        </w:rPr>
+      </w:pPr>
+      <w:r>
+        <w:rPr>
+          <w:rFonts w:ascii="Consolas" w:hAnsi="Consolas" w:cs="Consolas"/>
+          <w:color w:val="000000"/>
+          <w:sz w:val="19"/>
+          <w:szCs w:val="19"/>
+        </w:rPr>
+        <w:t xml:space="preserve">        }</w:t>
+      </w:r>
+    </w:p>
+    <w:p>
+      <w:pPr>
+        <w:autoSpaceDE w:val="0"/>
+        <w:autoSpaceDN w:val="0"/>
+        <w:adjustRightInd w:val="0"/>
+        <w:spacing w:after="0" w:line="240" w:lineRule="auto"/>
+        <w:rPr>
+          <w:rFonts w:ascii="Consolas" w:hAnsi="Consolas" w:cs="Consolas"/>
+          <w:color w:val="000000"/>
+          <w:sz w:val="19"/>
+          <w:szCs w:val="19"/>
+        </w:rPr>
+      </w:pPr>
+    </w:p>
+    <w:p>
+      <w:pPr>
+        <w:autoSpaceDE w:val="0"/>
+        <w:autoSpaceDN w:val="0"/>
+        <w:adjustRightInd w:val="0"/>
+        <w:spacing w:after="0" w:line="240" w:lineRule="auto"/>
+        <w:rPr>
+          <w:rFonts w:ascii="Consolas" w:hAnsi="Consolas" w:cs="Consolas"/>
+          <w:color w:val="000000"/>
+          <w:sz w:val="19"/>
+          <w:szCs w:val="19"/>
+        </w:rPr>
+      </w:pPr>
+      <w:r>
+        <w:rPr>
+          <w:rFonts w:ascii="Consolas" w:hAnsi="Consolas" w:cs="Consolas"/>
+          <w:color w:val="000000"/>
+          <w:sz w:val="19"/>
+          <w:szCs w:val="19"/>
+        </w:rPr>
+        <w:t xml:space="preserve">        </w:t>
+      </w:r>
+      <w:r>
+        <w:rPr>
+          <w:rFonts w:ascii="Consolas" w:hAnsi="Consolas" w:cs="Consolas"/>
+          <w:color w:val="0000FF"/>
+          <w:sz w:val="19"/>
+          <w:szCs w:val="19"/>
+        </w:rPr>
+        <w:t>protected</w:t>
+      </w:r>
+      <w:r>
+        <w:rPr>
+          <w:rFonts w:ascii="Consolas" w:hAnsi="Consolas" w:cs="Consolas"/>
+          <w:color w:val="000000"/>
+          <w:sz w:val="19"/>
+          <w:szCs w:val="19"/>
+        </w:rPr>
+        <w:t xml:space="preserve"> </w:t>
+      </w:r>
+      <w:r>
+        <w:rPr>
+          <w:rFonts w:ascii="Consolas" w:hAnsi="Consolas" w:cs="Consolas"/>
+          <w:color w:val="0000FF"/>
+          <w:sz w:val="19"/>
+          <w:szCs w:val="19"/>
+        </w:rPr>
+        <w:t>override</w:t>
+      </w:r>
+      <w:r>
+        <w:rPr>
+          <w:rFonts w:ascii="Consolas" w:hAnsi="Consolas" w:cs="Consolas"/>
+          <w:color w:val="000000"/>
+          <w:sz w:val="19"/>
+          <w:szCs w:val="19"/>
+        </w:rPr>
+        <w:t xml:space="preserve"> </w:t>
+      </w:r>
+      <w:r>
+        <w:rPr>
+          <w:rFonts w:ascii="Consolas" w:hAnsi="Consolas" w:cs="Consolas"/>
+          <w:color w:val="0000FF"/>
+          <w:sz w:val="19"/>
+          <w:szCs w:val="19"/>
+        </w:rPr>
+        <w:t>void</w:t>
+      </w:r>
+      <w:r>
+        <w:rPr>
+          <w:rFonts w:ascii="Consolas" w:hAnsi="Consolas" w:cs="Consolas"/>
+          <w:color w:val="000000"/>
+          <w:sz w:val="19"/>
+          <w:szCs w:val="19"/>
+        </w:rPr>
+        <w:t xml:space="preserve"> Seed(CodeFirstExistingDatabase.PlutoContext context)</w:t>
+      </w:r>
+    </w:p>
+    <w:p>
+      <w:pPr>
+        <w:autoSpaceDE w:val="0"/>
+        <w:autoSpaceDN w:val="0"/>
+        <w:adjustRightInd w:val="0"/>
+        <w:spacing w:after="0" w:line="240" w:lineRule="auto"/>
+        <w:rPr>
+          <w:rFonts w:ascii="Consolas" w:hAnsi="Consolas" w:cs="Consolas"/>
+          <w:color w:val="000000"/>
+          <w:sz w:val="19"/>
+          <w:szCs w:val="19"/>
+        </w:rPr>
+      </w:pPr>
+      <w:r>
+        <w:rPr>
+          <w:rFonts w:ascii="Consolas" w:hAnsi="Consolas" w:cs="Consolas"/>
+          <w:color w:val="000000"/>
+          <w:sz w:val="19"/>
+          <w:szCs w:val="19"/>
+        </w:rPr>
+        <w:t xml:space="preserve">        {</w:t>
+      </w:r>
+    </w:p>
+    <w:p>
+      <w:pPr>
+        <w:autoSpaceDE w:val="0"/>
+        <w:autoSpaceDN w:val="0"/>
+        <w:adjustRightInd w:val="0"/>
+        <w:spacing w:after="0" w:line="240" w:lineRule="auto"/>
+        <w:rPr>
+          <w:rFonts w:ascii="Consolas" w:hAnsi="Consolas" w:cs="Consolas"/>
+          <w:color w:val="000000"/>
+          <w:sz w:val="19"/>
+          <w:szCs w:val="19"/>
+        </w:rPr>
+      </w:pPr>
+      <w:r>
+        <w:rPr>
+          <w:rFonts w:ascii="Consolas" w:hAnsi="Consolas" w:cs="Consolas"/>
+          <w:color w:val="000000"/>
+          <w:sz w:val="19"/>
+          <w:szCs w:val="19"/>
+        </w:rPr>
+        <w:t xml:space="preserve">            </w:t>
+      </w:r>
+      <w:r>
+        <w:rPr>
+          <w:rFonts w:ascii="Consolas" w:hAnsi="Consolas" w:cs="Consolas"/>
+          <w:color w:val="008000"/>
+          <w:sz w:val="19"/>
+          <w:szCs w:val="19"/>
+        </w:rPr>
+        <w:t>//  This method will be called after migrating to the latest version.</w:t>
+      </w:r>
+    </w:p>
+    <w:p>
+      <w:pPr>
+        <w:autoSpaceDE w:val="0"/>
+        <w:autoSpaceDN w:val="0"/>
+        <w:adjustRightInd w:val="0"/>
+        <w:spacing w:after="0" w:line="240" w:lineRule="auto"/>
+        <w:rPr>
+          <w:rFonts w:ascii="Consolas" w:hAnsi="Consolas" w:cs="Consolas"/>
+          <w:color w:val="000000"/>
+          <w:sz w:val="19"/>
+          <w:szCs w:val="19"/>
+        </w:rPr>
+      </w:pPr>
+    </w:p>
+    <w:p>
+      <w:pPr>
+        <w:autoSpaceDE w:val="0"/>
+        <w:autoSpaceDN w:val="0"/>
+        <w:adjustRightInd w:val="0"/>
+        <w:spacing w:after="0" w:line="240" w:lineRule="auto"/>
+        <w:rPr>
+          <w:rFonts w:ascii="Consolas" w:hAnsi="Consolas" w:cs="Consolas"/>
+          <w:color w:val="000000"/>
+          <w:sz w:val="19"/>
+          <w:szCs w:val="19"/>
+        </w:rPr>
+      </w:pPr>
+      <w:r>
+        <w:rPr>
+          <w:rFonts w:ascii="Consolas" w:hAnsi="Consolas" w:cs="Consolas"/>
+          <w:color w:val="000000"/>
+          <w:sz w:val="19"/>
+          <w:szCs w:val="19"/>
+        </w:rPr>
+        <w:t xml:space="preserve">            </w:t>
+      </w:r>
+      <w:r>
+        <w:rPr>
+          <w:rFonts w:ascii="Consolas" w:hAnsi="Consolas" w:cs="Consolas"/>
+          <w:color w:val="008000"/>
+          <w:sz w:val="19"/>
+          <w:szCs w:val="19"/>
+        </w:rPr>
+        <w:t xml:space="preserve">//  You can use the DbSet&lt;T&gt;.AddOrUpdate() helper extension method </w:t>
+      </w:r>
+    </w:p>
+    <w:p>
+      <w:pPr>
+        <w:autoSpaceDE w:val="0"/>
+        <w:autoSpaceDN w:val="0"/>
+        <w:adjustRightInd w:val="0"/>
+        <w:spacing w:after="0" w:line="240" w:lineRule="auto"/>
+        <w:rPr>
+          <w:rFonts w:ascii="Consolas" w:hAnsi="Consolas" w:cs="Consolas"/>
+          <w:color w:val="008000"/>
+          <w:sz w:val="19"/>
+          <w:szCs w:val="19"/>
+        </w:rPr>
+      </w:pPr>
+      <w:r>
+        <w:rPr>
+          <w:rFonts w:ascii="Consolas" w:hAnsi="Consolas" w:cs="Consolas"/>
+          <w:color w:val="000000"/>
+          <w:sz w:val="19"/>
+          <w:szCs w:val="19"/>
+        </w:rPr>
+        <w:t xml:space="preserve">            </w:t>
+      </w:r>
+      <w:r>
+        <w:rPr>
+          <w:rFonts w:ascii="Consolas" w:hAnsi="Consolas" w:cs="Consolas"/>
+          <w:color w:val="008000"/>
+          <w:sz w:val="19"/>
+          <w:szCs w:val="19"/>
+        </w:rPr>
+        <w:t>//  to avoid creating duplicate seed data.</w:t>
+      </w:r>
+    </w:p>
+    <w:p>
+      <w:pPr>
+        <w:autoSpaceDE w:val="0"/>
+        <w:autoSpaceDN w:val="0"/>
+        <w:adjustRightInd w:val="0"/>
+        <w:spacing w:after="0" w:line="240" w:lineRule="auto"/>
+        <w:rPr>
+          <w:rFonts w:ascii="Consolas" w:hAnsi="Consolas" w:cs="Consolas"/>
+          <w:color w:val="008000"/>
+          <w:sz w:val="19"/>
+          <w:szCs w:val="19"/>
+        </w:rPr>
+      </w:pPr>
+    </w:p>
+    <w:p>
+      <w:pPr>
+        <w:autoSpaceDE w:val="0"/>
+        <w:autoSpaceDN w:val="0"/>
+        <w:adjustRightInd w:val="0"/>
+        <w:spacing w:after="0" w:line="240" w:lineRule="auto"/>
+        <w:rPr>
+          <w:rFonts w:ascii="Consolas" w:hAnsi="Consolas" w:cs="Consolas"/>
+          <w:color w:val="008000"/>
+          <w:sz w:val="19"/>
+          <w:szCs w:val="19"/>
+        </w:rPr>
+      </w:pPr>
       <w:bookmarkStart w:id="0" w:name="_GoBack"/>
       <w:bookmarkEnd w:id="0"/>
     </w:p>
     <w:p>
       <w:pPr>
+        <w:autoSpaceDE w:val="0"/>
+        <w:autoSpaceDN w:val="0"/>
+        <w:adjustRightInd w:val="0"/>
+        <w:spacing w:after="0" w:line="240" w:lineRule="auto"/>
+        <w:rPr>
+          <w:rFonts w:ascii="Consolas" w:hAnsi="Consolas" w:cs="Consolas"/>
+          <w:color w:val="000000"/>
+          <w:sz w:val="19"/>
+          <w:szCs w:val="19"/>
+        </w:rPr>
+      </w:pPr>
+      <w:r>
+        <w:rPr>
+          <w:rFonts w:ascii="Consolas" w:hAnsi="Consolas" w:cs="Consolas"/>
+          <w:color w:val="008000"/>
+          <w:sz w:val="19"/>
+          <w:szCs w:val="19"/>
+        </w:rPr>
+        <w:lastRenderedPageBreak/>
+        <w:tab/>
+      </w:r>
+      <w:r>
+        <w:rPr>
+          <w:rFonts w:ascii="Consolas" w:hAnsi="Consolas" w:cs="Consolas"/>
+          <w:color w:val="008000"/>
+          <w:sz w:val="19"/>
+          <w:szCs w:val="19"/>
+        </w:rPr>
+        <w:tab/>
+      </w:r>
+      <w:r>
+        <w:rPr>
+          <w:rFonts w:ascii="Consolas" w:hAnsi="Consolas" w:cs="Consolas"/>
+          <w:color w:val="000000"/>
+          <w:sz w:val="19"/>
+          <w:szCs w:val="19"/>
+        </w:rPr>
+        <w:t xml:space="preserve">context.Authors.AddOrUpdate(a =&gt; a.Name, </w:t>
+      </w:r>
+      <w:r>
+        <w:rPr>
+          <w:rFonts w:ascii="Consolas" w:hAnsi="Consolas" w:cs="Consolas"/>
+          <w:color w:val="0000FF"/>
+          <w:sz w:val="19"/>
+          <w:szCs w:val="19"/>
+        </w:rPr>
+        <w:t>new</w:t>
+      </w:r>
+      <w:r>
+        <w:rPr>
+          <w:rFonts w:ascii="Consolas" w:hAnsi="Consolas" w:cs="Consolas"/>
+          <w:color w:val="000000"/>
+          <w:sz w:val="19"/>
+          <w:szCs w:val="19"/>
+        </w:rPr>
+        <w:t xml:space="preserve"> Author</w:t>
+      </w:r>
+    </w:p>
+    <w:p>
+      <w:pPr>
+        <w:autoSpaceDE w:val="0"/>
+        <w:autoSpaceDN w:val="0"/>
+        <w:adjustRightInd w:val="0"/>
+        <w:spacing w:after="0" w:line="240" w:lineRule="auto"/>
+        <w:rPr>
+          <w:rFonts w:ascii="Consolas" w:hAnsi="Consolas" w:cs="Consolas"/>
+          <w:color w:val="000000"/>
+          <w:sz w:val="19"/>
+          <w:szCs w:val="19"/>
+        </w:rPr>
+      </w:pPr>
+      <w:r>
+        <w:rPr>
+          <w:rFonts w:ascii="Consolas" w:hAnsi="Consolas" w:cs="Consolas"/>
+          <w:color w:val="000000"/>
+          <w:sz w:val="19"/>
+          <w:szCs w:val="19"/>
+        </w:rPr>
+        <w:t xml:space="preserve">            {</w:t>
+      </w:r>
+    </w:p>
+    <w:p>
+      <w:pPr>
+        <w:autoSpaceDE w:val="0"/>
+        <w:autoSpaceDN w:val="0"/>
+        <w:adjustRightInd w:val="0"/>
+        <w:spacing w:after="0" w:line="240" w:lineRule="auto"/>
+        <w:rPr>
+          <w:rFonts w:ascii="Consolas" w:hAnsi="Consolas" w:cs="Consolas"/>
+          <w:color w:val="000000"/>
+          <w:sz w:val="19"/>
+          <w:szCs w:val="19"/>
+        </w:rPr>
+      </w:pPr>
+      <w:r>
+        <w:rPr>
+          <w:rFonts w:ascii="Consolas" w:hAnsi="Consolas" w:cs="Consolas"/>
+          <w:color w:val="000000"/>
+          <w:sz w:val="19"/>
+          <w:szCs w:val="19"/>
+        </w:rPr>
+        <w:t xml:space="preserve">                Name = </w:t>
+      </w:r>
+      <w:r>
+        <w:rPr>
+          <w:rFonts w:ascii="Consolas" w:hAnsi="Consolas" w:cs="Consolas"/>
+          <w:color w:val="A31515"/>
+          <w:sz w:val="19"/>
+          <w:szCs w:val="19"/>
+        </w:rPr>
+        <w:t>"Author 1"</w:t>
+      </w:r>
+      <w:r>
+        <w:rPr>
+          <w:rFonts w:ascii="Consolas" w:hAnsi="Consolas" w:cs="Consolas"/>
+          <w:color w:val="000000"/>
+          <w:sz w:val="19"/>
+          <w:szCs w:val="19"/>
+        </w:rPr>
+        <w:t>,</w:t>
+      </w:r>
+    </w:p>
+    <w:p>
+      <w:pPr>
+        <w:autoSpaceDE w:val="0"/>
+        <w:autoSpaceDN w:val="0"/>
+        <w:adjustRightInd w:val="0"/>
+        <w:spacing w:after="0" w:line="240" w:lineRule="auto"/>
+        <w:rPr>
+          <w:rFonts w:ascii="Consolas" w:hAnsi="Consolas" w:cs="Consolas"/>
+          <w:color w:val="000000"/>
+          <w:sz w:val="19"/>
+          <w:szCs w:val="19"/>
+        </w:rPr>
+      </w:pPr>
+      <w:r>
+        <w:rPr>
+          <w:rFonts w:ascii="Consolas" w:hAnsi="Consolas" w:cs="Consolas"/>
+          <w:color w:val="000000"/>
+          <w:sz w:val="19"/>
+          <w:szCs w:val="19"/>
+        </w:rPr>
+        <w:t xml:space="preserve">                Courses = </w:t>
+      </w:r>
+      <w:r>
+        <w:rPr>
+          <w:rFonts w:ascii="Consolas" w:hAnsi="Consolas" w:cs="Consolas"/>
+          <w:color w:val="0000FF"/>
+          <w:sz w:val="19"/>
+          <w:szCs w:val="19"/>
+        </w:rPr>
+        <w:t>new</w:t>
+      </w:r>
+      <w:r>
+        <w:rPr>
+          <w:rFonts w:ascii="Consolas" w:hAnsi="Consolas" w:cs="Consolas"/>
+          <w:color w:val="000000"/>
+          <w:sz w:val="19"/>
+          <w:szCs w:val="19"/>
+        </w:rPr>
+        <w:t xml:space="preserve"> List&lt;Course&gt;()</w:t>
+      </w:r>
+    </w:p>
+    <w:p>
+      <w:pPr>
+        <w:autoSpaceDE w:val="0"/>
+        <w:autoSpaceDN w:val="0"/>
+        <w:adjustRightInd w:val="0"/>
+        <w:spacing w:after="0" w:line="240" w:lineRule="auto"/>
+        <w:rPr>
+          <w:rFonts w:ascii="Consolas" w:hAnsi="Consolas" w:cs="Consolas"/>
+          <w:color w:val="000000"/>
+          <w:sz w:val="19"/>
+          <w:szCs w:val="19"/>
+        </w:rPr>
+      </w:pPr>
+      <w:r>
+        <w:rPr>
+          <w:rFonts w:ascii="Consolas" w:hAnsi="Consolas" w:cs="Consolas"/>
+          <w:color w:val="000000"/>
+          <w:sz w:val="19"/>
+          <w:szCs w:val="19"/>
+        </w:rPr>
+        <w:t xml:space="preserve">                {</w:t>
+      </w:r>
+    </w:p>
+    <w:p>
+      <w:pPr>
+        <w:autoSpaceDE w:val="0"/>
+        <w:autoSpaceDN w:val="0"/>
+        <w:adjustRightInd w:val="0"/>
+        <w:spacing w:after="0" w:line="240" w:lineRule="auto"/>
+        <w:rPr>
+          <w:rFonts w:ascii="Consolas" w:hAnsi="Consolas" w:cs="Consolas"/>
+          <w:color w:val="000000"/>
+          <w:sz w:val="19"/>
+          <w:szCs w:val="19"/>
+        </w:rPr>
+      </w:pPr>
+      <w:r>
+        <w:rPr>
+          <w:rFonts w:ascii="Consolas" w:hAnsi="Consolas" w:cs="Consolas"/>
+          <w:color w:val="000000"/>
+          <w:sz w:val="19"/>
+          <w:szCs w:val="19"/>
+        </w:rPr>
+        <w:t xml:space="preserve">                    </w:t>
+      </w:r>
+      <w:r>
+        <w:rPr>
+          <w:rFonts w:ascii="Consolas" w:hAnsi="Consolas" w:cs="Consolas"/>
+          <w:color w:val="0000FF"/>
+          <w:sz w:val="19"/>
+          <w:szCs w:val="19"/>
+        </w:rPr>
+        <w:t>new</w:t>
+      </w:r>
+      <w:r>
+        <w:rPr>
+          <w:rFonts w:ascii="Consolas" w:hAnsi="Consolas" w:cs="Consolas"/>
+          <w:color w:val="000000"/>
+          <w:sz w:val="19"/>
+          <w:szCs w:val="19"/>
+        </w:rPr>
+        <w:t xml:space="preserve"> Course(){Name = </w:t>
+      </w:r>
+      <w:r>
+        <w:rPr>
+          <w:rFonts w:ascii="Consolas" w:hAnsi="Consolas" w:cs="Consolas"/>
+          <w:color w:val="A31515"/>
+          <w:sz w:val="19"/>
+          <w:szCs w:val="19"/>
+        </w:rPr>
+        <w:t>"Course for Author 1"</w:t>
+      </w:r>
+      <w:r>
+        <w:rPr>
+          <w:rFonts w:ascii="Consolas" w:hAnsi="Consolas" w:cs="Consolas"/>
+          <w:color w:val="000000"/>
+          <w:sz w:val="19"/>
+          <w:szCs w:val="19"/>
+        </w:rPr>
+        <w:t xml:space="preserve">, Description = </w:t>
+      </w:r>
+      <w:r>
+        <w:rPr>
+          <w:rFonts w:ascii="Consolas" w:hAnsi="Consolas" w:cs="Consolas"/>
+          <w:color w:val="A31515"/>
+          <w:sz w:val="19"/>
+          <w:szCs w:val="19"/>
+        </w:rPr>
+        <w:t>"Des 1"</w:t>
+      </w:r>
+      <w:r>
+        <w:rPr>
+          <w:rFonts w:ascii="Consolas" w:hAnsi="Consolas" w:cs="Consolas"/>
+          <w:color w:val="000000"/>
+          <w:sz w:val="19"/>
+          <w:szCs w:val="19"/>
+        </w:rPr>
+        <w:t>}</w:t>
+      </w:r>
+    </w:p>
+    <w:p>
+      <w:pPr>
+        <w:autoSpaceDE w:val="0"/>
+        <w:autoSpaceDN w:val="0"/>
+        <w:adjustRightInd w:val="0"/>
+        <w:spacing w:after="0" w:line="240" w:lineRule="auto"/>
+        <w:rPr>
+          <w:rFonts w:ascii="Consolas" w:hAnsi="Consolas" w:cs="Consolas"/>
+          <w:color w:val="000000"/>
+          <w:sz w:val="19"/>
+          <w:szCs w:val="19"/>
+        </w:rPr>
+      </w:pPr>
+      <w:r>
+        <w:rPr>
+          <w:rFonts w:ascii="Consolas" w:hAnsi="Consolas" w:cs="Consolas"/>
+          <w:color w:val="000000"/>
+          <w:sz w:val="19"/>
+          <w:szCs w:val="19"/>
+        </w:rPr>
+        <w:t xml:space="preserve">                }</w:t>
+      </w:r>
+    </w:p>
+    <w:p>
+      <w:pPr>
+        <w:autoSpaceDE w:val="0"/>
+        <w:autoSpaceDN w:val="0"/>
+        <w:adjustRightInd w:val="0"/>
+        <w:spacing w:after="0" w:line="240" w:lineRule="auto"/>
+        <w:rPr>
+          <w:rFonts w:ascii="Consolas" w:hAnsi="Consolas" w:cs="Consolas"/>
+          <w:color w:val="000000"/>
+          <w:sz w:val="19"/>
+          <w:szCs w:val="19"/>
+        </w:rPr>
+      </w:pPr>
+      <w:r>
+        <w:rPr>
+          <w:rFonts w:ascii="Consolas" w:hAnsi="Consolas" w:cs="Consolas"/>
+          <w:color w:val="000000"/>
+          <w:sz w:val="19"/>
+          <w:szCs w:val="19"/>
+        </w:rPr>
+        <w:t xml:space="preserve">            });</w:t>
+      </w:r>
+    </w:p>
+    <w:p>
+      <w:pPr>
         <w:pStyle w:val="ListParagraph"/>
         <w:ind w:left="1080"/>
-        <w:jc w:val="center"/>
-        <w:rPr>
-          <w:rFonts w:ascii="Times New Roman" w:hAnsi="Times New Roman" w:cs="Times New Roman"/>
-          <w:sz w:val="26"/>
-          <w:szCs w:val="26"/>
-        </w:rPr>
-      </w:pPr>
+        <w:rPr>
+          <w:rFonts w:ascii="Consolas" w:hAnsi="Consolas" w:cs="Consolas"/>
+          <w:color w:val="000000"/>
+          <w:sz w:val="19"/>
+          <w:szCs w:val="19"/>
+        </w:rPr>
+      </w:pPr>
+      <w:r>
+        <w:rPr>
+          <w:rFonts w:ascii="Consolas" w:hAnsi="Consolas" w:cs="Consolas"/>
+          <w:color w:val="000000"/>
+          <w:sz w:val="19"/>
+          <w:szCs w:val="19"/>
+        </w:rPr>
+        <w:t>}</w:t>
+      </w:r>
+    </w:p>
+    <w:p>
+      <w:pPr>
+        <w:pStyle w:val="ListParagraph"/>
+        <w:ind w:left="1080"/>
+        <w:rPr>
+          <w:rFonts w:ascii="Times New Roman" w:hAnsi="Times New Roman" w:cs="Times New Roman"/>
+          <w:sz w:val="26"/>
+          <w:szCs w:val="26"/>
+        </w:rPr>
+      </w:pPr>
+      <w:r>
+        <w:rPr>
+          <w:rFonts w:ascii="Times New Roman" w:hAnsi="Times New Roman" w:cs="Times New Roman"/>
+          <w:sz w:val="26"/>
+          <w:szCs w:val="26"/>
+        </w:rPr>
+        <w:tab/>
+        <w:t xml:space="preserve">Use method Seed ( ) when you want to add data to database in the first time like the list of Catagories , list of city,… So use </w:t>
+      </w:r>
     </w:p>
     <w:sectPr>
       <w:pgSz w:w="12240" w:h="15840"/>

</xml_diff>